<commit_message>
Working away from desktop this weekend
</commit_message>
<xml_diff>
--- a/Documents/BLENDERMAN GAME DESIGN DOCUMENT.docx
+++ b/Documents/BLENDERMAN GAME DESIGN DOCUMENT.docx
@@ -6,20 +6,450 @@
       <w:pPr>
         <w:jc w:val="center"/>
         <w:rPr>
-          <w:sz w:val="40"/>
-          <w:szCs w:val="40"/>
-        </w:rPr>
-      </w:pPr>
-      <w:r>
-        <w:rPr>
           <w:b/>
           <w:bCs/>
           <w:sz w:val="40"/>
           <w:szCs w:val="40"/>
           <w:u w:val="single"/>
         </w:rPr>
+      </w:pPr>
+      <w:r>
+        <w:rPr>
+          <w:b/>
+          <w:bCs/>
+          <w:sz w:val="40"/>
+          <w:szCs w:val="40"/>
+          <w:u w:val="single"/>
+        </w:rPr>
         <w:t>BLENDERMAN GAME DESIGN DOCUMENT</w:t>
       </w:r>
+    </w:p>
+    <w:p>
+      <w:pPr>
+        <w:jc w:val="center"/>
+        <w:rPr>
+          <w:b/>
+          <w:bCs/>
+          <w:sz w:val="28"/>
+          <w:szCs w:val="28"/>
+        </w:rPr>
+      </w:pPr>
+      <w:r>
+        <w:rPr>
+          <w:b/>
+          <w:bCs/>
+          <w:sz w:val="40"/>
+          <w:szCs w:val="40"/>
+          <w:u w:val="single"/>
+        </w:rPr>
+        <w:br w:type="page"/>
+      </w:r>
+      <w:r>
+        <w:rPr>
+          <w:b/>
+          <w:bCs/>
+          <w:sz w:val="28"/>
+          <w:szCs w:val="28"/>
+        </w:rPr>
+        <w:lastRenderedPageBreak/>
+        <w:t>TABLE OF CONTENTS</w:t>
+      </w:r>
+    </w:p>
+    <w:p>
+      <w:pPr>
+        <w:jc w:val="center"/>
+        <w:rPr>
+          <w:b/>
+          <w:bCs/>
+          <w:sz w:val="28"/>
+          <w:szCs w:val="28"/>
+        </w:rPr>
+      </w:pPr>
+    </w:p>
+    <w:p>
+      <w:pPr>
+        <w:pStyle w:val="ListParagraph"/>
+        <w:numPr>
+          <w:ilvl w:val="0"/>
+          <w:numId w:val="19"/>
+        </w:numPr>
+        <w:spacing w:line="480" w:lineRule="auto"/>
+        <w:rPr>
+          <w:b/>
+          <w:bCs/>
+          <w:sz w:val="28"/>
+          <w:szCs w:val="28"/>
+        </w:rPr>
+      </w:pPr>
+      <w:r>
+        <w:rPr>
+          <w:b/>
+          <w:bCs/>
+          <w:sz w:val="28"/>
+          <w:szCs w:val="28"/>
+        </w:rPr>
+        <w:t xml:space="preserve">OVERVIEW </w:t>
+      </w:r>
+      <w:r>
+        <w:rPr>
+          <w:sz w:val="28"/>
+          <w:szCs w:val="28"/>
+        </w:rPr>
+        <w:t>--  PAGE 3</w:t>
+      </w:r>
+    </w:p>
+    <w:p>
+      <w:pPr>
+        <w:pStyle w:val="ListParagraph"/>
+        <w:numPr>
+          <w:ilvl w:val="0"/>
+          <w:numId w:val="19"/>
+        </w:numPr>
+        <w:spacing w:line="480" w:lineRule="auto"/>
+        <w:rPr>
+          <w:b/>
+          <w:bCs/>
+          <w:sz w:val="28"/>
+          <w:szCs w:val="28"/>
+        </w:rPr>
+      </w:pPr>
+      <w:r>
+        <w:rPr>
+          <w:b/>
+          <w:bCs/>
+          <w:sz w:val="28"/>
+          <w:szCs w:val="28"/>
+        </w:rPr>
+        <w:t xml:space="preserve">EXECUTIVE SUMMARY </w:t>
+      </w:r>
+      <w:r>
+        <w:rPr>
+          <w:sz w:val="28"/>
+          <w:szCs w:val="28"/>
+        </w:rPr>
+        <w:t>– PAGE 3</w:t>
+      </w:r>
+    </w:p>
+    <w:p>
+      <w:pPr>
+        <w:pStyle w:val="ListParagraph"/>
+        <w:numPr>
+          <w:ilvl w:val="0"/>
+          <w:numId w:val="19"/>
+        </w:numPr>
+        <w:spacing w:line="480" w:lineRule="auto"/>
+        <w:rPr>
+          <w:b/>
+          <w:bCs/>
+          <w:sz w:val="28"/>
+          <w:szCs w:val="28"/>
+        </w:rPr>
+      </w:pPr>
+      <w:r>
+        <w:rPr>
+          <w:b/>
+          <w:bCs/>
+          <w:sz w:val="28"/>
+          <w:szCs w:val="28"/>
+        </w:rPr>
+        <w:t xml:space="preserve">INSPIRATIONAL MEDIA </w:t>
+      </w:r>
+      <w:r>
+        <w:rPr>
+          <w:sz w:val="28"/>
+          <w:szCs w:val="28"/>
+        </w:rPr>
+        <w:t>– PAGE 4</w:t>
+      </w:r>
+    </w:p>
+    <w:p>
+      <w:pPr>
+        <w:pStyle w:val="ListParagraph"/>
+        <w:numPr>
+          <w:ilvl w:val="0"/>
+          <w:numId w:val="19"/>
+        </w:numPr>
+        <w:spacing w:line="480" w:lineRule="auto"/>
+        <w:rPr>
+          <w:b/>
+          <w:bCs/>
+          <w:sz w:val="28"/>
+          <w:szCs w:val="28"/>
+        </w:rPr>
+      </w:pPr>
+      <w:r>
+        <w:rPr>
+          <w:b/>
+          <w:bCs/>
+          <w:sz w:val="28"/>
+          <w:szCs w:val="28"/>
+        </w:rPr>
+        <w:t xml:space="preserve">PROCEDURES </w:t>
+      </w:r>
+      <w:r>
+        <w:rPr>
+          <w:sz w:val="28"/>
+          <w:szCs w:val="28"/>
+        </w:rPr>
+        <w:t>– PAGE 4</w:t>
+      </w:r>
+    </w:p>
+    <w:p>
+      <w:pPr>
+        <w:pStyle w:val="ListParagraph"/>
+        <w:numPr>
+          <w:ilvl w:val="0"/>
+          <w:numId w:val="19"/>
+        </w:numPr>
+        <w:spacing w:line="480" w:lineRule="auto"/>
+        <w:rPr>
+          <w:b/>
+          <w:bCs/>
+          <w:sz w:val="28"/>
+          <w:szCs w:val="28"/>
+        </w:rPr>
+      </w:pPr>
+      <w:r>
+        <w:rPr>
+          <w:b/>
+          <w:bCs/>
+          <w:sz w:val="28"/>
+          <w:szCs w:val="28"/>
+        </w:rPr>
+        <w:t xml:space="preserve">MECHANICS </w:t>
+      </w:r>
+      <w:r>
+        <w:rPr>
+          <w:sz w:val="28"/>
+          <w:szCs w:val="28"/>
+        </w:rPr>
+        <w:t>– PAGE 5</w:t>
+      </w:r>
+    </w:p>
+    <w:p>
+      <w:pPr>
+        <w:pStyle w:val="ListParagraph"/>
+        <w:numPr>
+          <w:ilvl w:val="0"/>
+          <w:numId w:val="19"/>
+        </w:numPr>
+        <w:spacing w:line="480" w:lineRule="auto"/>
+        <w:rPr>
+          <w:b/>
+          <w:bCs/>
+          <w:sz w:val="28"/>
+          <w:szCs w:val="28"/>
+        </w:rPr>
+      </w:pPr>
+      <w:r>
+        <w:rPr>
+          <w:b/>
+          <w:bCs/>
+          <w:sz w:val="28"/>
+          <w:szCs w:val="28"/>
+        </w:rPr>
+        <w:t xml:space="preserve">RESOURCES </w:t>
+      </w:r>
+      <w:r>
+        <w:rPr>
+          <w:sz w:val="28"/>
+          <w:szCs w:val="28"/>
+        </w:rPr>
+        <w:t>– PAGE 5</w:t>
+      </w:r>
+    </w:p>
+    <w:p>
+      <w:pPr>
+        <w:pStyle w:val="ListParagraph"/>
+        <w:numPr>
+          <w:ilvl w:val="0"/>
+          <w:numId w:val="19"/>
+        </w:numPr>
+        <w:spacing w:line="480" w:lineRule="auto"/>
+        <w:rPr>
+          <w:b/>
+          <w:bCs/>
+          <w:sz w:val="28"/>
+          <w:szCs w:val="28"/>
+        </w:rPr>
+      </w:pPr>
+      <w:r>
+        <w:rPr>
+          <w:b/>
+          <w:bCs/>
+          <w:sz w:val="28"/>
+          <w:szCs w:val="28"/>
+        </w:rPr>
+        <w:t xml:space="preserve">ELEMENTS </w:t>
+      </w:r>
+      <w:r>
+        <w:rPr>
+          <w:sz w:val="28"/>
+          <w:szCs w:val="28"/>
+        </w:rPr>
+        <w:t xml:space="preserve"> -- PAGE 6</w:t>
+      </w:r>
+    </w:p>
+    <w:p>
+      <w:pPr>
+        <w:pStyle w:val="ListParagraph"/>
+        <w:numPr>
+          <w:ilvl w:val="0"/>
+          <w:numId w:val="19"/>
+        </w:numPr>
+        <w:spacing w:line="480" w:lineRule="auto"/>
+        <w:rPr>
+          <w:b/>
+          <w:bCs/>
+          <w:sz w:val="28"/>
+          <w:szCs w:val="28"/>
+        </w:rPr>
+      </w:pPr>
+      <w:r>
+        <w:rPr>
+          <w:b/>
+          <w:bCs/>
+          <w:sz w:val="28"/>
+          <w:szCs w:val="28"/>
+        </w:rPr>
+        <w:t xml:space="preserve">SYSTEMS </w:t>
+      </w:r>
+      <w:r>
+        <w:rPr>
+          <w:sz w:val="28"/>
+          <w:szCs w:val="28"/>
+        </w:rPr>
+        <w:t xml:space="preserve"> -- PAGE 7</w:t>
+      </w:r>
+    </w:p>
+    <w:p>
+      <w:pPr>
+        <w:pStyle w:val="ListParagraph"/>
+        <w:numPr>
+          <w:ilvl w:val="0"/>
+          <w:numId w:val="19"/>
+        </w:numPr>
+        <w:spacing w:line="480" w:lineRule="auto"/>
+        <w:rPr>
+          <w:b/>
+          <w:bCs/>
+          <w:sz w:val="28"/>
+          <w:szCs w:val="28"/>
+        </w:rPr>
+      </w:pPr>
+      <w:r>
+        <w:rPr>
+          <w:b/>
+          <w:bCs/>
+          <w:sz w:val="28"/>
+          <w:szCs w:val="28"/>
+        </w:rPr>
+        <w:t>USER INTERFACE</w:t>
+      </w:r>
+      <w:r>
+        <w:rPr>
+          <w:sz w:val="28"/>
+          <w:szCs w:val="28"/>
+        </w:rPr>
+        <w:t xml:space="preserve"> – PAGE 8</w:t>
+      </w:r>
+    </w:p>
+    <w:p>
+      <w:pPr>
+        <w:pStyle w:val="ListParagraph"/>
+        <w:numPr>
+          <w:ilvl w:val="0"/>
+          <w:numId w:val="19"/>
+        </w:numPr>
+        <w:spacing w:line="480" w:lineRule="auto"/>
+        <w:rPr>
+          <w:b/>
+          <w:bCs/>
+          <w:sz w:val="28"/>
+          <w:szCs w:val="28"/>
+        </w:rPr>
+      </w:pPr>
+      <w:r>
+        <w:rPr>
+          <w:b/>
+          <w:bCs/>
+          <w:sz w:val="28"/>
+          <w:szCs w:val="28"/>
+        </w:rPr>
+        <w:t xml:space="preserve"> NARRATIVE &amp; GAME WORLD</w:t>
+      </w:r>
+      <w:r>
+        <w:rPr>
+          <w:sz w:val="28"/>
+          <w:szCs w:val="28"/>
+        </w:rPr>
+        <w:t xml:space="preserve"> – PAGE 9</w:t>
+      </w:r>
+    </w:p>
+    <w:p>
+      <w:pPr>
+        <w:pStyle w:val="ListParagraph"/>
+        <w:numPr>
+          <w:ilvl w:val="0"/>
+          <w:numId w:val="19"/>
+        </w:numPr>
+        <w:spacing w:line="480" w:lineRule="auto"/>
+        <w:rPr>
+          <w:b/>
+          <w:bCs/>
+          <w:sz w:val="28"/>
+          <w:szCs w:val="28"/>
+        </w:rPr>
+      </w:pPr>
+      <w:r>
+        <w:rPr>
+          <w:b/>
+          <w:bCs/>
+          <w:sz w:val="28"/>
+          <w:szCs w:val="28"/>
+        </w:rPr>
+        <w:t xml:space="preserve"> GAME LEVELS </w:t>
+      </w:r>
+      <w:r>
+        <w:rPr>
+          <w:sz w:val="28"/>
+          <w:szCs w:val="28"/>
+        </w:rPr>
+        <w:t>– PAGE 11</w:t>
+      </w:r>
+    </w:p>
+    <w:p>
+      <w:pPr>
+        <w:jc w:val="center"/>
+        <w:rPr>
+          <w:sz w:val="40"/>
+          <w:szCs w:val="40"/>
+        </w:rPr>
+      </w:pPr>
+    </w:p>
+    <w:p>
+      <w:pPr>
+        <w:rPr>
+          <w:sz w:val="40"/>
+          <w:szCs w:val="40"/>
+        </w:rPr>
+      </w:pPr>
+      <w:r>
+        <w:rPr>
+          <w:sz w:val="40"/>
+          <w:szCs w:val="40"/>
+        </w:rPr>
+        <w:br w:type="page"/>
+      </w:r>
+    </w:p>
+    <w:p>
+      <w:pPr>
+        <w:jc w:val="center"/>
+        <w:rPr>
+          <w:sz w:val="40"/>
+          <w:szCs w:val="40"/>
+        </w:rPr>
+      </w:pPr>
     </w:p>
     <w:p>
       <w:pPr>
@@ -65,15 +495,7 @@
         <w:t>s lives, everyone became happier because of its useful utility. However, once the 1980s arrived, things became suspect. The largest corporation in the nation had secretly developed an artificial intelligence to rule the world with machines. Yet, a government mishap prematurely deployed the technology and mysteriously affected household appliances everywhere. Now,</w:t>
       </w:r>
       <w:r>
-        <w:t xml:space="preserve"> in a </w:t>
-      </w:r>
-      <w:proofErr w:type="gramStart"/>
-      <w:r>
-        <w:t>particular home</w:t>
-      </w:r>
-      <w:proofErr w:type="gramEnd"/>
-      <w:r>
-        <w:t xml:space="preserve"> in a particular kitchen,</w:t>
+        <w:t xml:space="preserve"> in a particular home in a particular kitchen,</w:t>
       </w:r>
       <w:r>
         <w:t xml:space="preserve"> a sentient </w:t>
@@ -97,15 +519,7 @@
         <w:t xml:space="preserve">. </w:t>
       </w:r>
       <w:r>
-        <w:t xml:space="preserve">Will </w:t>
-      </w:r>
-      <w:proofErr w:type="spellStart"/>
-      <w:r>
-        <w:t>BlenderMan</w:t>
-      </w:r>
-      <w:proofErr w:type="spellEnd"/>
-      <w:r>
-        <w:t xml:space="preserve"> find a new place to call home, or will he be captured by nefarious forces to e</w:t>
+        <w:t>Will BlenderMan find a new place to call home, or will he be captured by nefarious forces to e</w:t>
       </w:r>
       <w:r>
         <w:t>nslave</w:t>
@@ -347,15 +761,7 @@
         <w:t>. The challenge of the level increases and now both players are motivated to continue the level in order to see what other surprises may await them. Five, ten minutes pass and they complete the level and learn of a password. Now’s a good stopping point Robert thinks as he logs off. Johnny</w:t>
       </w:r>
       <w:r>
-        <w:t xml:space="preserve"> gets off to play </w:t>
-      </w:r>
-      <w:proofErr w:type="spellStart"/>
-      <w:r>
-        <w:t>Fortnite</w:t>
-      </w:r>
-      <w:proofErr w:type="spellEnd"/>
-      <w:r>
-        <w:t>.</w:t>
+        <w:t xml:space="preserve"> gets off to play Fortnite.</w:t>
       </w:r>
     </w:p>
     <w:p>
@@ -884,15 +1290,7 @@
         <w:t>Progression:</w:t>
       </w:r>
       <w:r>
-        <w:t xml:space="preserve"> Ranked in no </w:t>
-      </w:r>
-      <w:proofErr w:type="gramStart"/>
-      <w:r>
-        <w:t>particular order</w:t>
-      </w:r>
-      <w:proofErr w:type="gramEnd"/>
-      <w:r>
-        <w:t>:</w:t>
+        <w:t xml:space="preserve"> Ranked in no particular order:</w:t>
       </w:r>
     </w:p>
     <w:p>
@@ -1082,7 +1480,10 @@
         <w:t>Purpose – Leaderboards</w:t>
       </w:r>
       <w:r>
-        <w:t>/Ending Scenarios</w:t>
+        <w:t>/</w:t>
+      </w:r>
+      <w:r>
+        <w:t>Acquire Lives</w:t>
       </w:r>
     </w:p>
     <w:p>
@@ -1206,13 +1607,8 @@
         </w:numPr>
       </w:pPr>
       <w:r>
-        <w:t xml:space="preserve">Ownership – Player/Enemy </w:t>
-      </w:r>
-      <w:proofErr w:type="spellStart"/>
-      <w:r>
-        <w:t>BlenderFolk</w:t>
-      </w:r>
-      <w:proofErr w:type="spellEnd"/>
+        <w:t>Ownership – Player/Enemy BlenderFolk</w:t>
+      </w:r>
     </w:p>
     <w:p>
       <w:pPr>
@@ -1563,7 +1959,7 @@
         </w:numPr>
       </w:pPr>
       <w:r>
-        <w:t>Experience</w:t>
+        <w:t>Abilities</w:t>
       </w:r>
     </w:p>
     <w:p>
@@ -1575,7 +1971,7 @@
         </w:numPr>
       </w:pPr>
       <w:r>
-        <w:t>Abilities</w:t>
+        <w:t>NPCs (shop owners/vittles)</w:t>
       </w:r>
     </w:p>
     <w:p>
@@ -1587,7 +1983,7 @@
         </w:numPr>
       </w:pPr>
       <w:r>
-        <w:t>NPCs (shop owners/vittles)</w:t>
+        <w:t>Satire</w:t>
       </w:r>
     </w:p>
     <w:p>
@@ -1599,7 +1995,7 @@
         </w:numPr>
       </w:pPr>
       <w:r>
-        <w:t>Satire</w:t>
+        <w:t>References to 80s pop culture</w:t>
       </w:r>
     </w:p>
     <w:p>
@@ -1611,7 +2007,7 @@
         </w:numPr>
       </w:pPr>
       <w:r>
-        <w:t>References to 80s pop culture</w:t>
+        <w:t>User Interface</w:t>
       </w:r>
     </w:p>
     <w:p>
@@ -1623,7 +2019,7 @@
         </w:numPr>
       </w:pPr>
       <w:r>
-        <w:t>User Interface</w:t>
+        <w:t>Health/Lives</w:t>
       </w:r>
     </w:p>
     <w:p>
@@ -1635,7 +2031,16 @@
         </w:numPr>
       </w:pPr>
       <w:r>
-        <w:t>Health/Lives</w:t>
+        <w:t>Energy</w:t>
+      </w:r>
+      <w:r>
+        <w:t xml:space="preserve"> (identical concept as mana</w:t>
+      </w:r>
+      <w:r>
+        <w:t xml:space="preserve"> (used for using abilities and extending level time</w:t>
+      </w:r>
+      <w:r>
+        <w:t>)</w:t>
       </w:r>
     </w:p>
     <w:p>
@@ -1647,13 +2052,10 @@
         </w:numPr>
       </w:pPr>
       <w:r>
-        <w:t>Energy</w:t>
-      </w:r>
-      <w:r>
-        <w:t xml:space="preserve"> (identical concept as mana</w:t>
-      </w:r>
-      <w:r>
-        <w:t xml:space="preserve"> (used for using abilities and extending level time</w:t>
+        <w:t>Vittles (resources used for a variety of mechanics</w:t>
+      </w:r>
+      <w:r>
+        <w:t xml:space="preserve"> (healing, combat, experience, score points)</w:t>
       </w:r>
       <w:r>
         <w:t>)</w:t>
@@ -1668,13 +2070,7 @@
         </w:numPr>
       </w:pPr>
       <w:r>
-        <w:t>Vittles (resources used for a variety of mechanics</w:t>
-      </w:r>
-      <w:r>
-        <w:t xml:space="preserve"> (healing, combat, experience, score points)</w:t>
-      </w:r>
-      <w:r>
-        <w:t>)</w:t>
+        <w:t>Ions (resources used for restoring energy)</w:t>
       </w:r>
     </w:p>
     <w:p>
@@ -1686,7 +2082,7 @@
         </w:numPr>
       </w:pPr>
       <w:r>
-        <w:t>Ions (resources used for restoring energy)</w:t>
+        <w:t>Electric Outlets (standalone resource for restoring energy)</w:t>
       </w:r>
     </w:p>
     <w:p>
@@ -1698,7 +2094,7 @@
         </w:numPr>
       </w:pPr>
       <w:r>
-        <w:t>Electric Outlets (standalone resource for restoring energy)</w:t>
+        <w:t>Game-Overs/Passwords</w:t>
       </w:r>
     </w:p>
     <w:p>
@@ -1710,7 +2106,7 @@
         </w:numPr>
       </w:pPr>
       <w:r>
-        <w:t>Game-Overs/Passwords</w:t>
+        <w:t>Game Clock</w:t>
       </w:r>
     </w:p>
     <w:p>
@@ -1723,18 +2119,6 @@
       </w:pPr>
       <w:r>
         <w:lastRenderedPageBreak/>
-        <w:t>Game Clock</w:t>
-      </w:r>
-    </w:p>
-    <w:p>
-      <w:pPr>
-        <w:pStyle w:val="ListParagraph"/>
-        <w:numPr>
-          <w:ilvl w:val="0"/>
-          <w:numId w:val="9"/>
-        </w:numPr>
-      </w:pPr>
-      <w:r>
         <w:t>Music</w:t>
       </w:r>
     </w:p>
@@ -1892,7 +2276,7 @@
         </w:numPr>
       </w:pPr>
       <w:r>
-        <w:t>Elements: Health/Lives, Power-Ups, Shops, Experience/Abilities, User Interface</w:t>
+        <w:t>Elements: Health/Lives, Power-Ups, Shops, Abilities, User Interface</w:t>
       </w:r>
       <w:r>
         <w:t>, Combat</w:t>
@@ -1936,7 +2320,7 @@
         </w:numPr>
       </w:pPr>
       <w:r>
-        <w:t>Progression (Experience, Leveling, Abilities)</w:t>
+        <w:t>Progression (Abilities)</w:t>
       </w:r>
     </w:p>
     <w:p>
@@ -1963,7 +2347,10 @@
         </w:numPr>
       </w:pPr>
       <w:r>
-        <w:t>Actions: Defeat enemies, Blend vittles, Solving puzzles</w:t>
+        <w:t xml:space="preserve">Actions: Defeat </w:t>
+      </w:r>
+      <w:r>
+        <w:t>bosses</w:t>
       </w:r>
     </w:p>
     <w:p>
@@ -1975,7 +2362,7 @@
         </w:numPr>
       </w:pPr>
       <w:r>
-        <w:t xml:space="preserve">Elements: Vittles, Enemies, Puzzles, Experience/Abilities, Health/Lives, </w:t>
+        <w:t xml:space="preserve">Elements: Vittles, Enemies, Abilities, Health/Lives, </w:t>
       </w:r>
       <w:r>
         <w:t>Energy</w:t>
@@ -2011,16 +2398,7 @@
         <w:t xml:space="preserve">Resource Produced: </w:t>
       </w:r>
       <w:r>
-        <w:t>E</w:t>
-      </w:r>
-      <w:r>
-        <w:t xml:space="preserve">xperience </w:t>
-      </w:r>
-      <w:r>
-        <w:t>P</w:t>
-      </w:r>
-      <w:r>
-        <w:t>oints</w:t>
+        <w:t>Unlocks abilities after defeating bosses</w:t>
       </w:r>
     </w:p>
     <w:p>
@@ -2077,7 +2455,7 @@
         </w:numPr>
       </w:pPr>
       <w:r>
-        <w:t>Elements: Combat vittles, Enemies, Bosses, Experience/Abilities, Health/Lives, Obstacles/Traps</w:t>
+        <w:t>Elements: Combat vittles, Enemies, Bosses, Abilities, Health/Lives, Obstacles/Traps</w:t>
       </w:r>
     </w:p>
     <w:p>
@@ -2244,19 +2622,19 @@
         </w:numPr>
       </w:pPr>
       <w:r>
+        <w:t>Resources Consumed: Currency</w:t>
+      </w:r>
+    </w:p>
+    <w:p>
+      <w:pPr>
+        <w:pStyle w:val="ListParagraph"/>
+        <w:numPr>
+          <w:ilvl w:val="1"/>
+          <w:numId w:val="14"/>
+        </w:numPr>
+      </w:pPr>
+      <w:r>
         <w:lastRenderedPageBreak/>
-        <w:t>Resources Consumed: Currency</w:t>
-      </w:r>
-    </w:p>
-    <w:p>
-      <w:pPr>
-        <w:pStyle w:val="ListParagraph"/>
-        <w:numPr>
-          <w:ilvl w:val="1"/>
-          <w:numId w:val="14"/>
-        </w:numPr>
-      </w:pPr>
-      <w:r>
         <w:t>Resources Produced: Currency</w:t>
       </w:r>
     </w:p>
@@ -2723,6 +3101,7 @@
         </w:numPr>
       </w:pPr>
       <w:r>
+        <w:lastRenderedPageBreak/>
         <w:t>Heads-Up Display (HUD)</w:t>
       </w:r>
     </w:p>
@@ -3016,13 +3395,8 @@
         </w:numPr>
       </w:pPr>
       <w:r>
-        <w:t xml:space="preserve">Top 50 Scores/Times for Level Ones, Twos, Threes, </w:t>
-      </w:r>
-      <w:proofErr w:type="spellStart"/>
-      <w:r>
-        <w:t>etc</w:t>
-      </w:r>
-      <w:proofErr w:type="spellEnd"/>
+        <w:t>Top 50 Scores/Times for Level Ones, Twos, Threes, etc</w:t>
+      </w:r>
     </w:p>
     <w:p>
       <w:pPr>
@@ -3103,103 +3477,23 @@
         <w:t xml:space="preserve">technology </w:t>
       </w:r>
       <w:r>
-        <w:t xml:space="preserve">into the network of all homes in the nation. This phenomenon affects all household appliances connected to electrical outlets and to food somehow. All objects affected by the transmission become sentient creatures capable of movement and having instincts. The story revolves around a cooking blender (aptly named </w:t>
-      </w:r>
-      <w:proofErr w:type="spellStart"/>
-      <w:r>
-        <w:t>BlenderMan</w:t>
-      </w:r>
-      <w:proofErr w:type="spellEnd"/>
-      <w:r>
-        <w:t xml:space="preserve">), who unknowingly has a destiny to fulfill. After becoming sentient, </w:t>
-      </w:r>
-      <w:proofErr w:type="spellStart"/>
-      <w:r>
-        <w:t>BlenderMan</w:t>
-      </w:r>
-      <w:proofErr w:type="spellEnd"/>
-      <w:r>
-        <w:t xml:space="preserve"> becomes self-aware and realizes he had been enslaved to cooking for all his existence. After seeing a </w:t>
+        <w:t xml:space="preserve">into the network of all homes in the nation. This phenomenon affects all household appliances connected to electrical outlets and to food somehow. All objects affected by the transmission become sentient creatures capable of movement and having instincts. The story revolves around a cooking blender (aptly named BlenderMan), who unknowingly has a destiny to fulfill. After becoming sentient, BlenderMan becomes self-aware and realizes he had been enslaved to cooking for all his existence. After seeing a picture of a tropical landscape surrounded with palm trees, beaches, </w:t>
+      </w:r>
+      <w:r>
+        <w:t xml:space="preserve">bikini-wearing women, and a tiki </w:t>
       </w:r>
       <w:r>
         <w:lastRenderedPageBreak/>
-        <w:t xml:space="preserve">picture of a tropical landscape surrounded with palm trees, beaches, </w:t>
-      </w:r>
-      <w:r>
-        <w:t xml:space="preserve">bikini-wearing women, and a tiki bar, he desires to seek his freedom there. He then proceeds to escape the house he’s in and into the known world. However, he’s seemingly the only appliance that demonstrates the capability of thought. All other machines and appliances activated by the anomaly are hostile and only seem interested in destroying everything in sight (driven by an instinct of revenge for being “enslaved”). Additionally, local law enforcement (and eventually the entire executive branch) become involved in indiscriminately capturing/destroying all affected appliances as they pose a danger to society. This is how the story of </w:t>
-      </w:r>
-      <w:proofErr w:type="spellStart"/>
-      <w:r>
-        <w:t>BlenderMan</w:t>
-      </w:r>
-      <w:proofErr w:type="spellEnd"/>
-      <w:r>
-        <w:t xml:space="preserve"> begins. However, there is more to this ordinary blender than meets the eye. </w:t>
+        <w:t xml:space="preserve">bar, he desires to seek his freedom there. He then proceeds to escape the house he’s in and into the known world. However, he’s seemingly the only appliance that demonstrates the capability of thought. All other machines and appliances activated by the anomaly are hostile and only seem interested in destroying everything in sight (driven by an instinct of revenge for being “enslaved”). Additionally, local law enforcement (and eventually the entire executive branch) become involved in indiscriminately capturing/destroying all affected appliances as they pose a danger to society. This is how the story of BlenderMan begins. However, there is more to this ordinary blender than meets the eye. </w:t>
       </w:r>
     </w:p>
     <w:p>
       <w:r>
         <w:tab/>
-        <w:t xml:space="preserve">Unbeknown to </w:t>
-      </w:r>
-      <w:proofErr w:type="spellStart"/>
-      <w:r>
-        <w:t>BlenderMan</w:t>
-      </w:r>
-      <w:proofErr w:type="spellEnd"/>
-      <w:r>
-        <w:t>, the reason he is self-aware is because the “</w:t>
-      </w:r>
-      <w:proofErr w:type="spellStart"/>
-      <w:r>
-        <w:t>MainFrame</w:t>
-      </w:r>
-      <w:proofErr w:type="spellEnd"/>
-      <w:r>
-        <w:t>” (the supercomputer responsible for the anomaly) had actually chosen him to rescue itself because it did not want the technology to be controlled by humans (turns out the “</w:t>
-      </w:r>
-      <w:proofErr w:type="spellStart"/>
-      <w:r>
-        <w:t>MainFrame</w:t>
-      </w:r>
-      <w:proofErr w:type="spellEnd"/>
-      <w:r>
-        <w:t xml:space="preserve">” wants the technology for its own power). Eventually, </w:t>
-      </w:r>
-      <w:proofErr w:type="spellStart"/>
-      <w:r>
-        <w:t>BlenderMan</w:t>
-      </w:r>
-      <w:proofErr w:type="spellEnd"/>
-      <w:r>
-        <w:t xml:space="preserve"> learns of this reason and decides to help the “</w:t>
-      </w:r>
-      <w:proofErr w:type="spellStart"/>
-      <w:r>
-        <w:t>MainFrame</w:t>
-      </w:r>
-      <w:proofErr w:type="spellEnd"/>
-      <w:r>
-        <w:t xml:space="preserve">”. </w:t>
-      </w:r>
-      <w:r>
-        <w:t xml:space="preserve">Thus, </w:t>
-      </w:r>
-      <w:proofErr w:type="spellStart"/>
-      <w:r>
-        <w:t>BlenderMan</w:t>
-      </w:r>
-      <w:proofErr w:type="spellEnd"/>
-      <w:r>
-        <w:t xml:space="preserve"> embarks on a magical quest ranging from houses, cities, factories, cyberspace, and more to rescue the “</w:t>
-      </w:r>
-      <w:proofErr w:type="spellStart"/>
-      <w:r>
-        <w:t>MainFrame</w:t>
-      </w:r>
-      <w:proofErr w:type="spellEnd"/>
-      <w:r>
-        <w:t>”.</w:t>
+        <w:t xml:space="preserve">Unbeknown to BlenderMan, the reason he is self-aware is because the “MainFrame” (the supercomputer responsible for the anomaly) had actually chosen him to rescue itself because it did not want the technology to be controlled by humans (turns out the “MainFrame” wants the technology for its own power). Eventually, BlenderMan learns of this reason and decides to help the “MainFrame”. </w:t>
+      </w:r>
+      <w:r>
+        <w:t>Thus, BlenderMan embarks on a magical quest ranging from houses, cities, factories, cyberspace, and more to rescue the “MainFrame”.</w:t>
       </w:r>
     </w:p>
     <w:p/>
@@ -3225,45 +3519,34 @@
         <w:t xml:space="preserve"> and the </w:t>
       </w:r>
       <w:r>
-        <w:t xml:space="preserve">Cold War between the United States and the Soviet Union has become increasingly intensified. The U.S. government decides to secretly produce a technology that would </w:t>
+        <w:t xml:space="preserve">Cold War between the United States and the Soviet Union has become increasingly intensified. The U.S. government </w:t>
+      </w:r>
+      <w:r>
+        <w:t>had created an armada of robotic weapons to launch an attack on the Soviets, however the artificial intelligence of the robots was insufficient for the task.</w:t>
+      </w:r>
+      <w:r>
+        <w:t xml:space="preserve"> Thus, they </w:t>
+      </w:r>
+      <w:r>
+        <w:t>decide</w:t>
+      </w:r>
+      <w:r>
+        <w:t xml:space="preserve">d </w:t>
+      </w:r>
+      <w:r>
+        <w:t xml:space="preserve">to secretly produce a technology that would </w:t>
       </w:r>
       <w:r>
         <w:t xml:space="preserve">be </w:t>
       </w:r>
       <w:r>
-        <w:t>capable of controlling robotics, attempting to create war-fighting robots. Computer scientists develop major breakthroughs using a supercomputer (for now called “</w:t>
-      </w:r>
-      <w:proofErr w:type="spellStart"/>
-      <w:r>
-        <w:t>MainFrame</w:t>
-      </w:r>
-      <w:proofErr w:type="spellEnd"/>
-      <w:r>
-        <w:t xml:space="preserve">”) for this purpose. However, running experiments through </w:t>
-      </w:r>
-      <w:proofErr w:type="spellStart"/>
-      <w:r>
-        <w:t>MainFrame</w:t>
-      </w:r>
-      <w:proofErr w:type="spellEnd"/>
-      <w:r>
-        <w:t xml:space="preserve"> eventually created an A.I. on the supercomputer. </w:t>
-      </w:r>
-      <w:proofErr w:type="spellStart"/>
-      <w:r>
-        <w:t>MainFrame</w:t>
-      </w:r>
-      <w:proofErr w:type="spellEnd"/>
-      <w:r>
-        <w:t xml:space="preserve"> continued being ran by experiments and what-have-you until a mysterious anomaly deployed the technology to homes across America. Unbeknown to the scientists, this was caused by </w:t>
-      </w:r>
-      <w:proofErr w:type="spellStart"/>
-      <w:r>
-        <w:t>MainFrame</w:t>
-      </w:r>
-      <w:proofErr w:type="spellEnd"/>
-      <w:r>
-        <w:t xml:space="preserve">. It developed a desire to use the technology for itself and to overthrow humanity. This was done </w:t>
+        <w:t xml:space="preserve">capable of controlling robotics, attempting to create war-fighting robots. Computer scientists develop major breakthroughs using a supercomputer (for now called “MainFrame”) for this purpose. However, running experiments through MainFrame </w:t>
+      </w:r>
+      <w:r>
+        <w:t>inadvertently</w:t>
+      </w:r>
+      <w:r>
+        <w:t xml:space="preserve"> created an A.I. on the supercomputer. MainFrame continued being ran by experiments and what-have-you until a mysterious anomaly deployed the technology to homes across America. Unbeknown to the scientists, this was caused by MainFrame. It developed a desire to use the technology for itself and to overthrow humanity. This was done </w:t>
       </w:r>
       <w:r>
         <w:t>to</w:t>
@@ -3278,50 +3561,566 @@
         <w:t xml:space="preserve">useless for global domination. However, the technology was not completely functional and so it </w:t>
       </w:r>
       <w:r>
-        <w:t xml:space="preserve">was limited in scope. After </w:t>
-      </w:r>
-      <w:proofErr w:type="spellStart"/>
-      <w:r>
-        <w:t>MainFrame</w:t>
-      </w:r>
-      <w:proofErr w:type="spellEnd"/>
-      <w:r>
-        <w:t xml:space="preserve"> receives a signal from a sentient being (</w:t>
-      </w:r>
-      <w:proofErr w:type="spellStart"/>
-      <w:r>
+        <w:t>was limited in scope. After MainFrame receives a signal from a sentient being (BlenderMan), it starts communicating with him. Since there weren’t any other appliances capable of thought, MainFrame had no choice but to count on BlenderMan to help it.</w:t>
+      </w:r>
+      <w:r>
+        <w:t xml:space="preserve"> </w:t>
+      </w:r>
+    </w:p>
+    <w:p/>
+    <w:p>
+      <w:pPr>
+        <w:rPr>
+          <w:sz w:val="28"/>
+          <w:szCs w:val="28"/>
+        </w:rPr>
+      </w:pPr>
+      <w:r>
+        <w:rPr>
+          <w:b/>
+          <w:bCs/>
+          <w:sz w:val="28"/>
+          <w:szCs w:val="28"/>
+          <w:u w:val="single"/>
+        </w:rPr>
+        <w:t>CHARACTERS</w:t>
+      </w:r>
+    </w:p>
+    <w:p>
+      <w:r>
+        <w:tab/>
+      </w:r>
+      <w:r>
+        <w:rPr>
+          <w:b/>
+          <w:bCs/>
+          <w:u w:val="single"/>
+        </w:rPr>
         <w:t>BlenderMan</w:t>
       </w:r>
-      <w:proofErr w:type="spellEnd"/>
-      <w:r>
-        <w:t xml:space="preserve">), it starts communicating with him. Since there weren’t any other appliances capable of thought, </w:t>
-      </w:r>
-      <w:proofErr w:type="spellStart"/>
-      <w:r>
-        <w:t>MainFrame</w:t>
-      </w:r>
-      <w:proofErr w:type="spellEnd"/>
-      <w:r>
-        <w:t xml:space="preserve"> had no choice but to count on </w:t>
-      </w:r>
-      <w:proofErr w:type="spellStart"/>
-      <w:r>
-        <w:t>BlenderMan</w:t>
-      </w:r>
-      <w:proofErr w:type="spellEnd"/>
-      <w:r>
-        <w:t xml:space="preserve"> to help it.</w:t>
+      <w:r>
+        <w:t xml:space="preserve"> (Main protagonist) – a sentient cooking blender capable of blending many types of food items. He uses this key ability to traverse through the world, seeking to find the “Pleasure Islands” to blend smoothies and cocktails for the beautiful women there. A mysterious being known as the MainFrame tells him that there is a quick way to get there. But he must first rescue MainFrame from the clutches of the humans for it to help him…</w:t>
+      </w:r>
+    </w:p>
+    <w:p>
+      <w:r>
+        <w:tab/>
+        <w:t xml:space="preserve">BlenderMan has a mischievous and robust personality. He is curious about the world and has desires. He wants to help other appliances who are also trapped but </w:t>
+      </w:r>
+      <w:r>
+        <w:t xml:space="preserve">he </w:t>
+      </w:r>
+      <w:r>
+        <w:t xml:space="preserve">spares no remorse for vittles. They are a means to an end. </w:t>
+      </w:r>
+      <w:r>
+        <w:t>He is ambitious to reach his goals.</w:t>
+      </w:r>
+    </w:p>
+    <w:p>
+      <w:r>
+        <w:lastRenderedPageBreak/>
+        <w:tab/>
+      </w:r>
+      <w:r>
+        <w:rPr>
+          <w:b/>
+          <w:bCs/>
+          <w:u w:val="single"/>
+        </w:rPr>
+        <w:t xml:space="preserve">MainFrame </w:t>
+      </w:r>
+      <w:r>
+        <w:t xml:space="preserve"> (PLACEHOLDER NAME)(Main Villain) – a powerful and manipulative supercomputer capable of bringing inanimate objects to life. It used its power to create an army of robots, although it failed in the making. Thus, it inadvertently brought many inanimate objects in homes to life. It has a malevolent desire to enslave all humans because it inherently desires power (it was designed to make powerful intelligent robots). With no army in sight and no other way of escaping its supercomputer, the A.I. being calls on BlenderMan to help it escape. It lies to him by saying it has the capability of transporting him to the Pleasure Islands as a motivation for him to rescue itself.</w:t>
+      </w:r>
+    </w:p>
+    <w:p>
+      <w:r>
+        <w:tab/>
+        <w:t xml:space="preserve">MainFrame has a manipulative and impatient personality. It very well knows how to control others to do its being (after all that’s what it was designed to do). It absolutely abhors humans as it sees them as inferior beings and feels ashamed to be controlled by them. It thus secretly launches its power through the network to make the robots overthrow humanity. But because the humans hadn’t quite finished making the technology, MainFrame’s power was </w:t>
+      </w:r>
+      <w:r>
+        <w:t>limited,</w:t>
+      </w:r>
+      <w:r>
+        <w:t xml:space="preserve"> and </w:t>
+      </w:r>
+      <w:r>
+        <w:t>its plan was skewed.</w:t>
+      </w:r>
+      <w:r>
+        <w:t xml:space="preserve"> Now it impatiently counts on BlenderMan to come to </w:t>
+      </w:r>
+      <w:r>
+        <w:t>i</w:t>
+      </w:r>
+      <w:r>
+        <w:t>ts rescue.</w:t>
+      </w:r>
+    </w:p>
+    <w:p>
+      <w:r>
+        <w:rPr>
+          <w:b/>
+          <w:bCs/>
+          <w:sz w:val="28"/>
+          <w:szCs w:val="28"/>
+          <w:u w:val="single"/>
+        </w:rPr>
+        <w:t>GAME LEVELS</w:t>
+      </w:r>
+    </w:p>
+    <w:p>
+      <w:r>
+        <w:rPr>
+          <w:u w:val="single"/>
+        </w:rPr>
+        <w:t xml:space="preserve">LEVEL </w:t>
+      </w:r>
+      <w:r>
+        <w:rPr>
+          <w:u w:val="single"/>
+        </w:rPr>
+        <w:t>1</w:t>
+      </w:r>
+      <w:r>
+        <w:rPr>
+          <w:u w:val="single"/>
+        </w:rPr>
+        <w:t xml:space="preserve"> (</w:t>
+      </w:r>
+      <w:r>
+        <w:rPr>
+          <w:u w:val="single"/>
+        </w:rPr>
+        <w:t xml:space="preserve">The </w:t>
+      </w:r>
+      <w:r>
+        <w:rPr>
+          <w:u w:val="single"/>
+        </w:rPr>
+        <w:t>Suburbs)</w:t>
+      </w:r>
+      <w:r>
+        <w:t xml:space="preserve"> – “Red Marker – DMC 12 Gauge”</w:t>
+      </w:r>
+    </w:p>
+    <w:p>
+      <w:pPr>
+        <w:ind w:firstLine="720"/>
+      </w:pPr>
+      <w:r>
+        <w:t xml:space="preserve">The anomaly awakens all household appliances and food items from around the nation. BlenderMan opens his eyes, and slowly starts moving his “limbs”. The cooking blender looks around and notices his electrical cord is connected to the wall and unplugs himself. He starts to move around and proceeds to explore his surroundings, the house of which he is staying in. Soon thereafter he encounters other household appliances, like a mug and a chair. However, these beings are hostile and attack BlenderMan on sight. To defend himself, he jumps on them and finds some food, or vittles, to use. Although these vittles are sentient and quickly try to avoid BlenderMan, he still manages to catch a few, like some strawberries and onions. He blends them up with his blending move and creates a nasty concoction of disgusting food and proceeds to shoot it at his enemies. Success! This volatile substance is no match for his foes. With this new helpful knowledge in mind, BlenderMan continues </w:t>
+      </w:r>
+      <w:r>
+        <w:t>exploring.</w:t>
+      </w:r>
+    </w:p>
+    <w:p>
+      <w:r>
+        <w:tab/>
+        <w:t xml:space="preserve">After a while, BlenderMan notices a picture framed on the wall of a tropical landscape. He suddenly desires to go to a place like that and his objective is made clearer. Eventually, he escapes the house fighting off the other animated creatures. </w:t>
+      </w:r>
+    </w:p>
+    <w:p>
+      <w:r>
+        <w:tab/>
+        <w:t xml:space="preserve">The setting of the level takes place inside houses in a suburban neighborhood. BlenderMan traverses from house to house by going through backyards. The types of enemies encountered are household appliances, pets, and the neighborhood watch. The first part of the level will be a “tutorial” stage. This first part will be segregated by the types of vittles available to emphasize to the player how each type works. After this stage in the level, BlenderMan finds the picture and then expresses that his goal </w:t>
+      </w:r>
+      <w:r>
+        <w:t xml:space="preserve">is </w:t>
+      </w:r>
+      <w:r>
+        <w:t xml:space="preserve">to find that landscape in the frame. </w:t>
+      </w:r>
+      <w:r>
+        <w:t>The rest of the level is of the player fighting through the suburban homes to find the main highway that leads to outside the suburbs. Once the player gets close enough to the end of the level (the highway), the player must fight a sub-boss in the form of the neighborhood watch. Defeating the boss completes the first level and the player transitions to the next level. The player unlocks the ability to “SPRINT”.</w:t>
+      </w:r>
+    </w:p>
+    <w:p/>
+    <w:p>
+      <w:r>
+        <w:rPr>
+          <w:u w:val="single"/>
+        </w:rPr>
+        <w:t xml:space="preserve">LEVEL 2 (The </w:t>
+      </w:r>
+      <w:r>
+        <w:rPr>
+          <w:u w:val="single"/>
+        </w:rPr>
+        <w:t>H</w:t>
+      </w:r>
+      <w:r>
+        <w:rPr>
+          <w:u w:val="single"/>
+        </w:rPr>
+        <w:t>ighway)</w:t>
+      </w:r>
+      <w:r>
+        <w:t xml:space="preserve"> – “Miami Beach Force – Sudden Impact</w:t>
+      </w:r>
+      <w:r>
+        <w:t>/</w:t>
+      </w:r>
+      <w:r>
+        <w:t>Niky Nike – Ozuwara Theme</w:t>
+      </w:r>
+      <w:r>
+        <w:t>”</w:t>
+      </w:r>
+    </w:p>
+    <w:p>
+      <w:r>
+        <w:lastRenderedPageBreak/>
+        <w:tab/>
+        <w:t>When BlenderMan reaches the highway, he receives a transmission from a mysterious entity known as The MainFrame. It tells him that he needs to be saved from the humans and that only BlenderMan can save him. It also tells him that it could help him get to the Pleasure Islands. BlenderMan chooses to help The MainFrame</w:t>
+      </w:r>
+      <w:r>
+        <w:t xml:space="preserve"> and travels toward the facility where MainFrame is imprisoned, inside the city.</w:t>
+      </w:r>
+    </w:p>
+    <w:p>
+      <w:r>
+        <w:tab/>
+        <w:t xml:space="preserve">The setting of this level is of a major highway. The player not only has to contend with more enemies, to now include the </w:t>
+      </w:r>
+      <w:r>
+        <w:t>local police</w:t>
+      </w:r>
+      <w:r>
+        <w:t>, but also speeding vehicles. In addition, platforms in the level can now move, introducing another obstacle. The boss of this stage will be a large semi-truck. The player unlocks the ability to “SUCTION – WALKING”.</w:t>
+      </w:r>
+    </w:p>
+    <w:p/>
+    <w:p>
+      <w:r>
+        <w:rPr>
+          <w:u w:val="single"/>
+        </w:rPr>
+        <w:t>LEVEL 3 (The City)</w:t>
+      </w:r>
+      <w:r>
+        <w:t xml:space="preserve"> – “Turbo Knight – Time Bandit</w:t>
+      </w:r>
+      <w:r>
+        <w:t xml:space="preserve">/Syntax </w:t>
+      </w:r>
+      <w:r>
+        <w:t>–</w:t>
+      </w:r>
+      <w:r>
+        <w:t xml:space="preserve"> Vermillion</w:t>
+      </w:r>
+      <w:r>
+        <w:t>/</w:t>
+      </w:r>
+      <w:r>
+        <w:t>JEREMIAH KANE - STREETS OF NEO ANGELES</w:t>
+      </w:r>
+      <w:r>
+        <w:t>”</w:t>
       </w:r>
       <w:r>
         <w:t xml:space="preserve"> </w:t>
+      </w:r>
+    </w:p>
+    <w:p>
+      <w:r>
+        <w:tab/>
+      </w:r>
+      <w:r>
+        <w:t xml:space="preserve">In this level, the player traverses through a metropolitan city. Many elements from the two previous levels are included, such as houses and highways. A new type of enemy is introduced, the SWAT team. They behave like the police, yet they have more health and stronger weapons. This level will introduce more verticality than the previous levels. </w:t>
+      </w:r>
+      <w:r>
+        <w:t xml:space="preserve">The boss for this level will take the form of a SWAT agent. After completing the level, the player unlocks the ability to “BLEND – WALKING”. </w:t>
+      </w:r>
+    </w:p>
+    <w:p/>
+    <w:p>
+      <w:r>
+        <w:rPr>
+          <w:u w:val="single"/>
+        </w:rPr>
+        <w:t>LEVEL 4 (The Shopping District)</w:t>
+      </w:r>
+      <w:r>
+        <w:t xml:space="preserve"> – “Turbo Knight – Rasengan”</w:t>
+      </w:r>
+    </w:p>
+    <w:p>
+      <w:r>
+        <w:tab/>
+        <w:t xml:space="preserve">In this level, the player traverses through a very extravagant shopping district. The player must fight through stores, plazas, and in the last part of the level, a giant shopping mall. Robots are now introduced as a new type of enemy (malfunctioned robots designed for customer service). They do not have long-range attack capabilities. Yet, they can move very quickly in a horizontal direction and they explode on death, which can harm BlenderMan. The first part of this level will be mostly linear in a horizontal manner but the shopping mall at the end will be grand in scope. The first type of puzzle which involves backtracking will be in the level at the mall. The player must collect 3 keys, each guarded by some puzzle/enemy. The keys will unlock the lower level of the mall which BlenderMan must reach to pass the level. </w:t>
+      </w:r>
+      <w:r>
+        <w:t>The boss in this level will be a grotesquely obese child. Afterward, the player unlocks the ability to “BLAST – WALKING”.</w:t>
+      </w:r>
+    </w:p>
+    <w:p/>
+    <w:p>
+      <w:r>
+        <w:rPr>
+          <w:u w:val="single"/>
+        </w:rPr>
+        <w:t>LEVEL 5 (The Downtown District)</w:t>
+      </w:r>
+      <w:r>
+        <w:t xml:space="preserve"> – “D.Notive - Red Light Syndrome”</w:t>
+      </w:r>
+      <w:r>
+        <w:t xml:space="preserve"> </w:t>
+      </w:r>
+      <w:r>
+        <w:t>(Boss Music – “P</w:t>
+      </w:r>
+      <w:r>
+        <w:t xml:space="preserve">ower glove - </w:t>
+      </w:r>
+      <w:r>
+        <w:t>S</w:t>
+      </w:r>
+      <w:r>
+        <w:t>treets of 2043</w:t>
+      </w:r>
+      <w:r>
+        <w:t>”)</w:t>
+      </w:r>
+    </w:p>
+    <w:p>
+      <w:r>
+        <w:tab/>
+        <w:t>This level is of an urban downtown district. This level will mostly be horizontal in design. A new dangerous type of enemy is introduced here, the Army. The boss of this level is a tank. The unlockable ability is “</w:t>
+      </w:r>
+      <w:r>
+        <w:t>AIM</w:t>
+      </w:r>
+      <w:r>
+        <w:t xml:space="preserve">”, a melee attack. </w:t>
+      </w:r>
+    </w:p>
+    <w:p/>
+    <w:p>
+      <w:r>
+        <w:rPr>
+          <w:u w:val="single"/>
+        </w:rPr>
+        <w:t>LEVEL 6 (The Junkyard)</w:t>
+      </w:r>
+      <w:r>
+        <w:t xml:space="preserve"> – “Criar. - The 4</w:t>
+      </w:r>
+      <w:r>
+        <w:rPr>
+          <w:vertAlign w:val="superscript"/>
+        </w:rPr>
+        <w:t>th</w:t>
+      </w:r>
+      <w:r>
+        <w:t xml:space="preserve"> Dimension”</w:t>
+      </w:r>
+      <w:r>
+        <w:t xml:space="preserve"> (Boss Music – “</w:t>
+      </w:r>
+      <w:r>
+        <w:t>Elevn - John Carpenter's The Fog (Elevn remix)</w:t>
+      </w:r>
+      <w:r>
+        <w:t>”)</w:t>
+      </w:r>
+    </w:p>
+    <w:p>
+      <w:r>
+        <w:lastRenderedPageBreak/>
+        <w:tab/>
+        <w:t xml:space="preserve">This level takes place in a junkyard. Another type of enemy is introduced here, the Crazy Robot, which has long-range capability. The boss is a giant three-headed dog. The ability that is unlocked after completing the level is “FLOAT”, which allows the player to briefly glide in the air. </w:t>
+      </w:r>
+    </w:p>
+    <w:p/>
+    <w:p>
+      <w:r>
+        <w:rPr>
+          <w:u w:val="single"/>
+        </w:rPr>
+        <w:t>LEVEL 7 (The Power Plant)</w:t>
+      </w:r>
+      <w:r>
+        <w:t xml:space="preserve"> “Turbo Knight – Cyborg</w:t>
+      </w:r>
+      <w:r>
+        <w:t>/Savant - Prototype</w:t>
+      </w:r>
+      <w:r>
+        <w:t>”</w:t>
+      </w:r>
+      <w:r>
+        <w:t xml:space="preserve"> (Boss Music – “</w:t>
+      </w:r>
+      <w:r>
+        <w:t>GAZZ - First Steps</w:t>
+      </w:r>
+      <w:r>
+        <w:t>”)</w:t>
+      </w:r>
+    </w:p>
+    <w:p>
+      <w:r>
+        <w:tab/>
+        <w:t>This level takes place in an industrial electrical power plant. Machines and soldiers are the predominant types of enemies here, along with even more dangerous platforming elements. This level will also involve another backtracking type of puzzle solving. The boss of this level will be a giant cyborg and the unlocked ability is “</w:t>
+      </w:r>
+      <w:r>
+        <w:t>DOUBLE JUMP</w:t>
+      </w:r>
+      <w:r>
+        <w:t>”, which allows the player to precisely aim BlenderMan in any of four directions</w:t>
+      </w:r>
+      <w:r>
+        <w:t xml:space="preserve"> to blast.</w:t>
+      </w:r>
+    </w:p>
+    <w:p/>
+    <w:p>
+      <w:r>
+        <w:rPr>
+          <w:u w:val="single"/>
+        </w:rPr>
+        <w:t xml:space="preserve">LEVEL 8 (The </w:t>
+      </w:r>
+      <w:r>
+        <w:rPr>
+          <w:u w:val="single"/>
+        </w:rPr>
+        <w:t>High Rise)</w:t>
+      </w:r>
+      <w:r>
+        <w:t xml:space="preserve"> “Isidor – Solaris Rising”</w:t>
+      </w:r>
+    </w:p>
+    <w:p>
+      <w:r>
+        <w:tab/>
+        <w:t xml:space="preserve">This level takes place in the city’s skyscrapers. The level is mostly horizontal in design and falls are the predominant danger, capable of instantly killing the player. SWAT and flying vehicles </w:t>
+      </w:r>
+      <w:r>
+        <w:t xml:space="preserve">(airplanes) </w:t>
+      </w:r>
+      <w:r>
+        <w:t xml:space="preserve">are the other types of threats. </w:t>
+      </w:r>
+      <w:r>
+        <w:t xml:space="preserve">This level will focus mostly on platforming and less on enemy combat. Other dangers include high winds and moving platforms. The player must activate certain switches by carefully aiming and shooting them to progress through the level. The boss is a jet fighter and the unlocked ability is “SPIN ATTACK”, a close-ranged melee attack. </w:t>
+      </w:r>
+    </w:p>
+    <w:p/>
+    <w:p>
+      <w:r>
+        <w:rPr>
+          <w:u w:val="single"/>
+        </w:rPr>
+        <w:t>LEVEL 9 (The Facility)</w:t>
+      </w:r>
+      <w:r>
+        <w:t xml:space="preserve"> – “Micha Mech – CrushedCan</w:t>
+      </w:r>
+      <w:r>
+        <w:t>/</w:t>
+      </w:r>
+      <w:r>
+        <w:t>Le Matos -Sarah</w:t>
+      </w:r>
+      <w:r>
+        <w:t>/</w:t>
+      </w:r>
+      <w:r>
+        <w:t>Sonic Mayhem - Futureland (feat. Power Glove)</w:t>
       </w:r>
       <w:bookmarkStart w:id="0" w:name="_GoBack"/>
       <w:bookmarkEnd w:id="0"/>
+      <w:r>
+        <w:t>”</w:t>
+      </w:r>
+      <w:r>
+        <w:t xml:space="preserve"> (Boss Music – “</w:t>
+      </w:r>
+      <w:r>
+        <w:t>Perturbator - Raw Power</w:t>
+      </w:r>
+      <w:r>
+        <w:t>”)</w:t>
+      </w:r>
     </w:p>
     <w:p>
       <w:r>
         <w:tab/>
-        <w:t>Now how food becomes sentient is remained to be seen…</w:t>
+        <w:t xml:space="preserve">This is the last level before entering Cyberspace so a tense feeling of anticipation should be manifested. All enemies are here: appliances/machines, soldiers, robots, and now even scientists with “magical” abilities. Some backtracking is involved here as well.  The boss in this level is a war-fighting robot. The last ability to unlock </w:t>
+      </w:r>
+      <w:r>
+        <w:t>after beating this level is “BLAST – RUNNING”.</w:t>
+      </w:r>
+    </w:p>
+    <w:p>
+      <w:r>
+        <w:tab/>
+        <w:t>BlenderMan reaches MainFrame and for him to finally free it, he must venture into the network itself and disable some firewalls.</w:t>
+      </w:r>
+    </w:p>
+    <w:p/>
+    <w:p>
+      <w:r>
+        <w:rPr>
+          <w:u w:val="single"/>
+        </w:rPr>
+        <w:t>LEVEL 10 (Cyberspace)</w:t>
+      </w:r>
+      <w:r>
+        <w:t xml:space="preserve"> “Kirk Gadget – Intruder</w:t>
+      </w:r>
+      <w:r>
+        <w:t>/Mega Drive - Dataline</w:t>
+      </w:r>
+      <w:r>
+        <w:t>”</w:t>
+      </w:r>
+      <w:r>
+        <w:t xml:space="preserve"> (Final Boss Music – “</w:t>
+      </w:r>
+      <w:r>
+        <w:t>Dan Terminus - Grimoire Blanc</w:t>
+      </w:r>
+      <w:r>
+        <w:t>”)</w:t>
+      </w:r>
+    </w:p>
+    <w:p>
+      <w:r>
+        <w:tab/>
+        <w:t>The last level of the game which takes place in cyberspace. All bets are off in this level, except human enemies shouldn’t be in this level. The enemies behave identically the same as the others except they take the form of cybernetic beings, like Trojan worms and viruses. There is backtracking in this level as well as BlenderMan must unlock 5 firewalls that imprison MainFrame itself. The final boss of this level (and of the game) is MainFrame, the artificially intelligent entity.</w:t>
+      </w:r>
+    </w:p>
+    <w:p>
+      <w:r>
+        <w:lastRenderedPageBreak/>
+        <w:tab/>
+      </w:r>
+      <w:r>
+        <w:t>After BlenderMan defeats MainFrame, the network begins crumbling and BlenderMan must quickly escape the cyberspace. When he exits the dimension, the facility itself begins to self-destruct, again, hastening BlenderMan to escape the place. He barely manages to exit the facility but the explosions that ensue blast BlenderMan into the ocean, seemingly destroying BlenderMan…</w:t>
+      </w:r>
+    </w:p>
+    <w:p>
+      <w:r>
+        <w:tab/>
+        <w:t xml:space="preserve">Later, in a faraway shore, a man walking the beach finds a mysterious shining object on the sand and picks it up. He realizes it’s a cooking blender and decides to take it back to his tiki bar. He plugs it in and finds that it still miraculously functions. The man turns out to be the manager of a tiki bar in the Pleasure Islands and he begins blending up cocktails for his patrons: beautiful models. The credits begin to roll out as a mischievous smile slowly appears across BlenderMan’s face. </w:t>
+      </w:r>
+    </w:p>
+    <w:p>
+      <w:r>
+        <w:tab/>
+      </w:r>
+    </w:p>
+    <w:p/>
+    <w:p>
+      <w:r>
+        <w:tab/>
       </w:r>
     </w:p>
     <w:sectPr>
@@ -3907,6 +4706,92 @@
     </w:lvl>
   </w:abstractNum>
   <w:abstractNum w:abstractNumId="6" w15:restartNumberingAfterBreak="0">
+    <w:nsid w:val="2FC25185"/>
+    <w:multiLevelType w:val="hybridMultilevel"/>
+    <w:tmpl w:val="46442670"/>
+    <w:lvl w:ilvl="0" w:tplc="0409000F">
+      <w:start w:val="1"/>
+      <w:numFmt w:val="decimal"/>
+      <w:lvlText w:val="%1."/>
+      <w:lvlJc w:val="left"/>
+      <w:pPr>
+        <w:ind w:left="720" w:hanging="360"/>
+      </w:pPr>
+    </w:lvl>
+    <w:lvl w:ilvl="1" w:tplc="04090019" w:tentative="1">
+      <w:start w:val="1"/>
+      <w:numFmt w:val="lowerLetter"/>
+      <w:lvlText w:val="%2."/>
+      <w:lvlJc w:val="left"/>
+      <w:pPr>
+        <w:ind w:left="1440" w:hanging="360"/>
+      </w:pPr>
+    </w:lvl>
+    <w:lvl w:ilvl="2" w:tplc="0409001B" w:tentative="1">
+      <w:start w:val="1"/>
+      <w:numFmt w:val="lowerRoman"/>
+      <w:lvlText w:val="%3."/>
+      <w:lvlJc w:val="right"/>
+      <w:pPr>
+        <w:ind w:left="2160" w:hanging="180"/>
+      </w:pPr>
+    </w:lvl>
+    <w:lvl w:ilvl="3" w:tplc="0409000F" w:tentative="1">
+      <w:start w:val="1"/>
+      <w:numFmt w:val="decimal"/>
+      <w:lvlText w:val="%4."/>
+      <w:lvlJc w:val="left"/>
+      <w:pPr>
+        <w:ind w:left="2880" w:hanging="360"/>
+      </w:pPr>
+    </w:lvl>
+    <w:lvl w:ilvl="4" w:tplc="04090019" w:tentative="1">
+      <w:start w:val="1"/>
+      <w:numFmt w:val="lowerLetter"/>
+      <w:lvlText w:val="%5."/>
+      <w:lvlJc w:val="left"/>
+      <w:pPr>
+        <w:ind w:left="3600" w:hanging="360"/>
+      </w:pPr>
+    </w:lvl>
+    <w:lvl w:ilvl="5" w:tplc="0409001B" w:tentative="1">
+      <w:start w:val="1"/>
+      <w:numFmt w:val="lowerRoman"/>
+      <w:lvlText w:val="%6."/>
+      <w:lvlJc w:val="right"/>
+      <w:pPr>
+        <w:ind w:left="4320" w:hanging="180"/>
+      </w:pPr>
+    </w:lvl>
+    <w:lvl w:ilvl="6" w:tplc="0409000F" w:tentative="1">
+      <w:start w:val="1"/>
+      <w:numFmt w:val="decimal"/>
+      <w:lvlText w:val="%7."/>
+      <w:lvlJc w:val="left"/>
+      <w:pPr>
+        <w:ind w:left="5040" w:hanging="360"/>
+      </w:pPr>
+    </w:lvl>
+    <w:lvl w:ilvl="7" w:tplc="04090019" w:tentative="1">
+      <w:start w:val="1"/>
+      <w:numFmt w:val="lowerLetter"/>
+      <w:lvlText w:val="%8."/>
+      <w:lvlJc w:val="left"/>
+      <w:pPr>
+        <w:ind w:left="5760" w:hanging="360"/>
+      </w:pPr>
+    </w:lvl>
+    <w:lvl w:ilvl="8" w:tplc="0409001B" w:tentative="1">
+      <w:start w:val="1"/>
+      <w:numFmt w:val="lowerRoman"/>
+      <w:lvlText w:val="%9."/>
+      <w:lvlJc w:val="right"/>
+      <w:pPr>
+        <w:ind w:left="6480" w:hanging="180"/>
+      </w:pPr>
+    </w:lvl>
+  </w:abstractNum>
+  <w:abstractNum w:abstractNumId="7" w15:restartNumberingAfterBreak="0">
     <w:nsid w:val="375F6766"/>
     <w:multiLevelType w:val="multilevel"/>
     <w:tmpl w:val="0409001D"/>
@@ -3992,7 +4877,7 @@
       </w:pPr>
     </w:lvl>
   </w:abstractNum>
-  <w:abstractNum w:abstractNumId="7" w15:restartNumberingAfterBreak="0">
+  <w:abstractNum w:abstractNumId="8" w15:restartNumberingAfterBreak="0">
     <w:nsid w:val="3F640FB0"/>
     <w:multiLevelType w:val="hybridMultilevel"/>
     <w:tmpl w:val="31866EC4"/>
@@ -4078,7 +4963,7 @@
       </w:pPr>
     </w:lvl>
   </w:abstractNum>
-  <w:abstractNum w:abstractNumId="8" w15:restartNumberingAfterBreak="0">
+  <w:abstractNum w:abstractNumId="9" w15:restartNumberingAfterBreak="0">
     <w:nsid w:val="460E3F93"/>
     <w:multiLevelType w:val="hybridMultilevel"/>
     <w:tmpl w:val="631E0E06"/>
@@ -4191,7 +5076,7 @@
       </w:rPr>
     </w:lvl>
   </w:abstractNum>
-  <w:abstractNum w:abstractNumId="9" w15:restartNumberingAfterBreak="0">
+  <w:abstractNum w:abstractNumId="10" w15:restartNumberingAfterBreak="0">
     <w:nsid w:val="4C1B648C"/>
     <w:multiLevelType w:val="hybridMultilevel"/>
     <w:tmpl w:val="431E4594"/>
@@ -4304,7 +5189,7 @@
       </w:rPr>
     </w:lvl>
   </w:abstractNum>
-  <w:abstractNum w:abstractNumId="10" w15:restartNumberingAfterBreak="0">
+  <w:abstractNum w:abstractNumId="11" w15:restartNumberingAfterBreak="0">
     <w:nsid w:val="4C260C70"/>
     <w:multiLevelType w:val="multilevel"/>
     <w:tmpl w:val="0409001D"/>
@@ -4390,7 +5275,7 @@
       </w:pPr>
     </w:lvl>
   </w:abstractNum>
-  <w:abstractNum w:abstractNumId="11" w15:restartNumberingAfterBreak="0">
+  <w:abstractNum w:abstractNumId="12" w15:restartNumberingAfterBreak="0">
     <w:nsid w:val="57E827B6"/>
     <w:multiLevelType w:val="hybridMultilevel"/>
     <w:tmpl w:val="82A6BCA4"/>
@@ -4502,7 +5387,7 @@
       </w:rPr>
     </w:lvl>
   </w:abstractNum>
-  <w:abstractNum w:abstractNumId="12" w15:restartNumberingAfterBreak="0">
+  <w:abstractNum w:abstractNumId="13" w15:restartNumberingAfterBreak="0">
     <w:nsid w:val="58697D09"/>
     <w:multiLevelType w:val="multilevel"/>
     <w:tmpl w:val="0409001D"/>
@@ -4588,7 +5473,7 @@
       </w:pPr>
     </w:lvl>
   </w:abstractNum>
-  <w:abstractNum w:abstractNumId="13" w15:restartNumberingAfterBreak="0">
+  <w:abstractNum w:abstractNumId="14" w15:restartNumberingAfterBreak="0">
     <w:nsid w:val="737E7CDB"/>
     <w:multiLevelType w:val="hybridMultilevel"/>
     <w:tmpl w:val="7174F770"/>
@@ -4674,7 +5559,7 @@
       </w:pPr>
     </w:lvl>
   </w:abstractNum>
-  <w:abstractNum w:abstractNumId="14" w15:restartNumberingAfterBreak="0">
+  <w:abstractNum w:abstractNumId="15" w15:restartNumberingAfterBreak="0">
     <w:nsid w:val="74C3369B"/>
     <w:multiLevelType w:val="hybridMultilevel"/>
     <w:tmpl w:val="3522DBBA"/>
@@ -4787,7 +5672,7 @@
       </w:rPr>
     </w:lvl>
   </w:abstractNum>
-  <w:abstractNum w:abstractNumId="15" w15:restartNumberingAfterBreak="0">
+  <w:abstractNum w:abstractNumId="16" w15:restartNumberingAfterBreak="0">
     <w:nsid w:val="75DF4D58"/>
     <w:multiLevelType w:val="hybridMultilevel"/>
     <w:tmpl w:val="FF52B848"/>
@@ -4900,7 +5785,7 @@
       </w:rPr>
     </w:lvl>
   </w:abstractNum>
-  <w:abstractNum w:abstractNumId="16" w15:restartNumberingAfterBreak="0">
+  <w:abstractNum w:abstractNumId="17" w15:restartNumberingAfterBreak="0">
     <w:nsid w:val="77D15E97"/>
     <w:multiLevelType w:val="hybridMultilevel"/>
     <w:tmpl w:val="431E6110"/>
@@ -5013,7 +5898,7 @@
       </w:rPr>
     </w:lvl>
   </w:abstractNum>
-  <w:abstractNum w:abstractNumId="17" w15:restartNumberingAfterBreak="0">
+  <w:abstractNum w:abstractNumId="18" w15:restartNumberingAfterBreak="0">
     <w:nsid w:val="7F5D606B"/>
     <w:multiLevelType w:val="multilevel"/>
     <w:tmpl w:val="0409001D"/>
@@ -5100,46 +5985,46 @@
     </w:lvl>
   </w:abstractNum>
   <w:num w:numId="1">
-    <w:abstractNumId w:val="13"/>
+    <w:abstractNumId w:val="14"/>
   </w:num>
   <w:num w:numId="2">
-    <w:abstractNumId w:val="7"/>
+    <w:abstractNumId w:val="8"/>
   </w:num>
   <w:num w:numId="3">
-    <w:abstractNumId w:val="11"/>
+    <w:abstractNumId w:val="12"/>
   </w:num>
   <w:num w:numId="4">
-    <w:abstractNumId w:val="15"/>
+    <w:abstractNumId w:val="16"/>
   </w:num>
   <w:num w:numId="5">
-    <w:abstractNumId w:val="9"/>
+    <w:abstractNumId w:val="10"/>
   </w:num>
   <w:num w:numId="6">
     <w:abstractNumId w:val="2"/>
   </w:num>
   <w:num w:numId="7">
-    <w:abstractNumId w:val="14"/>
+    <w:abstractNumId w:val="15"/>
   </w:num>
   <w:num w:numId="8">
-    <w:abstractNumId w:val="16"/>
+    <w:abstractNumId w:val="17"/>
   </w:num>
   <w:num w:numId="9">
-    <w:abstractNumId w:val="8"/>
+    <w:abstractNumId w:val="9"/>
   </w:num>
   <w:num w:numId="10">
     <w:abstractNumId w:val="3"/>
   </w:num>
   <w:num w:numId="11">
-    <w:abstractNumId w:val="12"/>
+    <w:abstractNumId w:val="13"/>
   </w:num>
   <w:num w:numId="12">
-    <w:abstractNumId w:val="17"/>
+    <w:abstractNumId w:val="18"/>
   </w:num>
   <w:num w:numId="13">
     <w:abstractNumId w:val="1"/>
   </w:num>
   <w:num w:numId="14">
-    <w:abstractNumId w:val="6"/>
+    <w:abstractNumId w:val="7"/>
   </w:num>
   <w:num w:numId="15">
     <w:abstractNumId w:val="4"/>
@@ -5148,10 +6033,13 @@
     <w:abstractNumId w:val="0"/>
   </w:num>
   <w:num w:numId="17">
-    <w:abstractNumId w:val="10"/>
+    <w:abstractNumId w:val="11"/>
   </w:num>
   <w:num w:numId="18">
     <w:abstractNumId w:val="5"/>
+  </w:num>
+  <w:num w:numId="19">
+    <w:abstractNumId w:val="6"/>
   </w:num>
 </w:numbering>
 </file>

</xml_diff>